<commit_message>
Protokoll 20160311 Teilnehmer wird korrigiert
</commit_message>
<xml_diff>
--- a/Meeting-Protokoll-Historie-Word/in fanal/20160311_VorbereitungsmeetingI_QS_V2.doc.docx
+++ b/Meeting-Protokoll-Historie-Word/in fanal/20160311_VorbereitungsmeetingI_QS_V2.doc.docx
@@ -349,13 +349,8 @@
           </w:tcPr>
           <w:p>
             <w:r>
-              <w:t xml:space="preserve">Shuang </w:t>
-            </w:r>
-            <w:proofErr w:type="spellStart"/>
-            <w:r>
-              <w:t>Qiu</w:t>
-            </w:r>
-            <w:proofErr w:type="spellEnd"/>
+              <w:t>Shuang Qiu</w:t>
+            </w:r>
             <w:r>
               <w:t xml:space="preserve"> (QS)</w:t>
             </w:r>
@@ -379,13 +374,8 @@
             </w:tcMar>
           </w:tcPr>
           <w:p>
-            <w:proofErr w:type="spellStart"/>
-            <w:r>
-              <w:t>Hochschule</w:t>
-            </w:r>
-            <w:proofErr w:type="spellEnd"/>
-            <w:r>
-              <w:t xml:space="preserve"> Mannheim PMO</w:t>
+            <w:r>
+              <w:t>Hochschule Mannheim PMO</w:t>
             </w:r>
           </w:p>
         </w:tc>
@@ -442,13 +432,8 @@
             </w:tcMar>
           </w:tcPr>
           <w:p>
-            <w:proofErr w:type="spellStart"/>
-            <w:r>
-              <w:t>Qingyao</w:t>
-            </w:r>
-            <w:proofErr w:type="spellEnd"/>
-            <w:r>
-              <w:t xml:space="preserve"> Liu</w:t>
+            <w:r>
+              <w:t>Qingyao Liu</w:t>
             </w:r>
             <w:r>
               <w:t xml:space="preserve"> (LQ)</w:t>
@@ -473,13 +458,8 @@
             </w:tcMar>
           </w:tcPr>
           <w:p>
-            <w:proofErr w:type="spellStart"/>
-            <w:r>
-              <w:t>Hochschule</w:t>
-            </w:r>
-            <w:proofErr w:type="spellEnd"/>
-            <w:r>
-              <w:t xml:space="preserve"> Mannheim PMO</w:t>
+            <w:r>
+              <w:t>Hochschule Mannheim PMO</w:t>
             </w:r>
           </w:p>
         </w:tc>
@@ -562,13 +542,8 @@
             </w:tcMar>
           </w:tcPr>
           <w:p>
-            <w:proofErr w:type="spellStart"/>
-            <w:r>
-              <w:t>Hochschule</w:t>
-            </w:r>
-            <w:proofErr w:type="spellEnd"/>
-            <w:r>
-              <w:t xml:space="preserve"> Mannheim PMO</w:t>
+            <w:r>
+              <w:t>Hochschule Mannheim PMO</w:t>
             </w:r>
           </w:p>
         </w:tc>
@@ -676,13 +651,8 @@
             </w:tcMar>
           </w:tcPr>
           <w:p>
-            <w:proofErr w:type="spellStart"/>
-            <w:r>
-              <w:t>Hochschule</w:t>
-            </w:r>
-            <w:proofErr w:type="spellEnd"/>
-            <w:r>
-              <w:t xml:space="preserve"> Mannheim PMO</w:t>
+            <w:r>
+              <w:t>Hochschule Mannheim PMO</w:t>
             </w:r>
           </w:p>
         </w:tc>
@@ -746,19 +716,11 @@
                 <w:lang w:val="de-DE"/>
               </w:rPr>
             </w:pPr>
-            <w:proofErr w:type="spellStart"/>
-            <w:r>
-              <w:rPr>
-                <w:lang w:val="de-DE"/>
-              </w:rPr>
-              <w:t>Ketcha</w:t>
-            </w:r>
-            <w:proofErr w:type="spellEnd"/>
-            <w:r>
-              <w:rPr>
-                <w:lang w:val="de-DE"/>
-              </w:rPr>
-              <w:t>, Caleb (KC</w:t>
+            <w:r>
+              <w:rPr>
+                <w:lang w:val="de-DE"/>
+              </w:rPr>
+              <w:t>Ketcha, Caleb (KC</w:t>
             </w:r>
             <w:r>
               <w:rPr>
@@ -786,13 +748,8 @@
             </w:tcMar>
           </w:tcPr>
           <w:p>
-            <w:proofErr w:type="spellStart"/>
-            <w:r>
-              <w:t>Hochschule</w:t>
-            </w:r>
-            <w:proofErr w:type="spellEnd"/>
-            <w:r>
-              <w:t xml:space="preserve"> Mannheim PMO</w:t>
+            <w:r>
+              <w:t>Hochschule Mannheim PMO</w:t>
             </w:r>
           </w:p>
         </w:tc>
@@ -860,7 +817,13 @@
               <w:rPr>
                 <w:lang w:val="de-DE"/>
               </w:rPr>
-              <w:t>Unbekannte/r (XX)</w:t>
+              <w:t>Stein, Fabian</w:t>
+            </w:r>
+            <w:r>
+              <w:rPr>
+                <w:lang w:val="de-DE"/>
+              </w:rPr>
+              <w:t>(XX)</w:t>
             </w:r>
           </w:p>
         </w:tc>
@@ -882,13 +845,8 @@
             </w:tcMar>
           </w:tcPr>
           <w:p>
-            <w:proofErr w:type="spellStart"/>
-            <w:r>
-              <w:t>Hochschule</w:t>
-            </w:r>
-            <w:proofErr w:type="spellEnd"/>
-            <w:r>
-              <w:t xml:space="preserve"> Mannheim PMO</w:t>
+            <w:r>
+              <w:t>Hochschule Mannheim PMO</w:t>
             </w:r>
           </w:p>
         </w:tc>
@@ -2034,7 +1992,6 @@
               <w:jc w:val="center"/>
               <w:outlineLvl w:val="1"/>
             </w:pPr>
-            <w:proofErr w:type="spellStart"/>
             <w:r>
               <w:rPr>
                 <w:rFonts w:ascii="Helvetica"/>
@@ -2043,7 +2000,6 @@
               </w:rPr>
               <w:t>Verant-wortlich</w:t>
             </w:r>
-            <w:proofErr w:type="spellEnd"/>
           </w:p>
         </w:tc>
       </w:tr>
@@ -3936,23 +3892,7 @@
         <w:sz w:val="16"/>
         <w:szCs w:val="16"/>
       </w:rPr>
-      <w:t>19. M</w:t>
-    </w:r>
-    <w:r>
-      <w:rPr>
-        <w:noProof/>
-        <w:sz w:val="16"/>
-        <w:szCs w:val="16"/>
-      </w:rPr>
-      <w:t>ä</w:t>
-    </w:r>
-    <w:r>
-      <w:rPr>
-        <w:noProof/>
-        <w:sz w:val="16"/>
-        <w:szCs w:val="16"/>
-      </w:rPr>
-      <w:t>rz 16 18:57</w:t>
+      <w:t>4. April 16 23:19</w:t>
     </w:r>
     <w:r>
       <w:rPr>
@@ -4153,6 +4093,8 @@
       </w:rPr>
       <w:t>2</w:t>
     </w:r>
+    <w:bookmarkStart w:id="0" w:name="_GoBack"/>
+    <w:bookmarkEnd w:id="0"/>
     <w:r>
       <w:rPr>
         <w:rFonts w:ascii="Helvetica" w:hAnsi="Arial Unicode MS" w:cs="Arial Unicode MS"/>
@@ -4163,8 +4105,6 @@
       </w:rPr>
       <w:t>_20160311</w:t>
     </w:r>
-    <w:bookmarkStart w:id="0" w:name="_GoBack"/>
-    <w:bookmarkEnd w:id="0"/>
     <w:r>
       <w:rPr>
         <w:rFonts w:ascii="Helvetica" w:eastAsia="Helvetica" w:hAnsi="Helvetica" w:cs="Helvetica"/>
@@ -6156,7 +6096,7 @@
 </file>
 
 <file path=customXml/itemProps1.xml><?xml version="1.0" encoding="utf-8"?>
-<ds:datastoreItem xmlns:ds="http://schemas.openxmlformats.org/officeDocument/2006/customXml" ds:itemID="{2707E4EA-5416-5C4B-B79F-653682B5A475}">
+<ds:datastoreItem xmlns:ds="http://schemas.openxmlformats.org/officeDocument/2006/customXml" ds:itemID="{1EF61BCA-18CB-324B-962B-E5DD0C489E37}">
   <ds:schemaRefs>
     <ds:schemaRef ds:uri="http://schemas.openxmlformats.org/officeDocument/2006/bibliography"/>
   </ds:schemaRefs>

</xml_diff>